<commit_message>
fix: Change leaveRequest tab table style from table element to grid element, adjust leave option sorting when create leave request
</commit_message>
<xml_diff>
--- a/frontend/public/templates/leaveRequest.docx
+++ b/frontend/public/templates/leaveRequest.docx
@@ -4,8 +4,7 @@
   <w:body>
     <w:tbl>
       <w:tblPr>
-        <w:tblW w:w="9923" w:type="dxa"/>
-        <w:tblInd w:w="-15" w:type="dxa"/>
+        <w:tblW w:w="9908" w:type="dxa"/>
         <w:tblBorders>
           <w:top w:val="single" w:sz="12" w:space="0" w:color="auto"/>
           <w:left w:val="single" w:sz="12" w:space="0" w:color="auto"/>
@@ -22,7 +21,7 @@
         <w:tblLook w:val="0000" w:firstRow="0" w:lastRow="0" w:firstColumn="0" w:lastColumn="0" w:noHBand="0" w:noVBand="0"/>
       </w:tblPr>
       <w:tblGrid>
-        <w:gridCol w:w="1036"/>
+        <w:gridCol w:w="1021"/>
         <w:gridCol w:w="2268"/>
         <w:gridCol w:w="992"/>
         <w:gridCol w:w="2192"/>
@@ -37,7 +36,7 @@
         </w:trPr>
         <w:tc>
           <w:tcPr>
-            <w:tcW w:w="6488" w:type="dxa"/>
+            <w:tcW w:w="6473" w:type="dxa"/>
             <w:gridSpan w:val="4"/>
             <w:tcBorders>
               <w:top w:val="single" w:sz="12" w:space="0" w:color="auto"/>
@@ -146,7 +145,7 @@
         </w:trPr>
         <w:tc>
           <w:tcPr>
-            <w:tcW w:w="1036" w:type="dxa"/>
+            <w:tcW w:w="1021" w:type="dxa"/>
             <w:tcBorders>
               <w:top w:val="nil"/>
             </w:tcBorders>
@@ -264,14 +263,21 @@
               <w:ind w:left="57" w:right="57"/>
               <w:jc w:val="distribute"/>
               <w:rPr>
-                <w:rFonts w:ascii="標楷體" w:eastAsia="標楷體" w:hAnsi="標楷體"/>
-              </w:rPr>
-            </w:pPr>
-            <w:r>
-              <w:rPr>
-                <w:rFonts w:ascii="標楷體" w:eastAsia="標楷體" w:hAnsi="標楷體"/>
-              </w:rPr>
-              <w:t>卡片號碼</w:t>
+                <w:rFonts w:ascii="標楷體" w:eastAsia="標楷體" w:hAnsi="標楷體" w:hint="eastAsia"/>
+              </w:rPr>
+            </w:pPr>
+            <w:r>
+              <w:rPr>
+                <w:rFonts w:ascii="標楷體" w:eastAsia="標楷體" w:hAnsi="標楷體"/>
+              </w:rPr>
+              <w:t>員工</w:t>
+            </w:r>
+            <w:r>
+              <w:rPr>
+                <w:rFonts w:ascii="標楷體" w:eastAsia="標楷體" w:hAnsi="標楷體"/>
+              </w:rPr>
+              <w:br/>
+              <w:t>編號</w:t>
             </w:r>
           </w:p>
         </w:tc>
@@ -312,7 +318,7 @@
         </w:trPr>
         <w:tc>
           <w:tcPr>
-            <w:tcW w:w="1036" w:type="dxa"/>
+            <w:tcW w:w="1021" w:type="dxa"/>
             <w:vAlign w:val="center"/>
           </w:tcPr>
           <w:p>
@@ -421,12 +427,12 @@
         </w:trPr>
         <w:tc>
           <w:tcPr>
-            <w:tcW w:w="1036" w:type="dxa"/>
-            <w:vAlign w:val="center"/>
-          </w:tcPr>
-          <w:p>
-            <w:pPr>
-              <w:ind w:leftChars="20" w:left="48" w:rightChars="20" w:right="48"/>
+            <w:tcW w:w="1021" w:type="dxa"/>
+            <w:vAlign w:val="center"/>
+          </w:tcPr>
+          <w:p>
+            <w:pPr>
+              <w:ind w:leftChars="57" w:left="137" w:rightChars="10" w:right="24"/>
               <w:jc w:val="distribute"/>
               <w:rPr>
                 <w:rFonts w:ascii="標楷體" w:eastAsia="標楷體" w:hAnsi="標楷體"/>
@@ -441,7 +447,7 @@
           </w:p>
           <w:p>
             <w:pPr>
-              <w:ind w:leftChars="20" w:left="48" w:rightChars="20" w:right="48"/>
+              <w:ind w:leftChars="57" w:left="137" w:rightChars="10" w:right="24"/>
               <w:jc w:val="distribute"/>
               <w:rPr>
                 <w:rFonts w:ascii="標楷體" w:eastAsia="標楷體" w:hAnsi="標楷體"/>
@@ -563,31 +569,7 @@
               <w:rPr>
                 <w:rFonts w:ascii="標楷體" w:eastAsia="標楷體" w:hAnsi="標楷體"/>
               </w:rPr>
-              <w:t>eaveStart}</w:t>
-            </w:r>
-            <w:r>
-              <w:rPr>
-                <w:rFonts w:ascii="標楷體" w:eastAsia="標楷體" w:hAnsi="標楷體"/>
-              </w:rPr>
-              <w:t xml:space="preserve">  </w:t>
-            </w:r>
-            <w:r>
-              <w:rPr>
-                <w:rFonts w:ascii="標楷體" w:eastAsia="標楷體" w:hAnsi="標楷體"/>
-              </w:rPr>
-              <w:t>-</w:t>
-            </w:r>
-            <w:r>
-              <w:rPr>
-                <w:rFonts w:ascii="標楷體" w:eastAsia="標楷體" w:hAnsi="標楷體"/>
-              </w:rPr>
-              <w:t xml:space="preserve">  </w:t>
-            </w:r>
-            <w:r>
-              <w:rPr>
-                <w:rFonts w:ascii="標楷體" w:eastAsia="標楷體" w:hAnsi="標楷體"/>
-              </w:rPr>
-              <w:t>{leaveEnd}</w:t>
+              <w:t>eaveStart}-{leaveEnd}</w:t>
             </w:r>
           </w:p>
         </w:tc>
@@ -599,7 +581,7 @@
         </w:trPr>
         <w:tc>
           <w:tcPr>
-            <w:tcW w:w="1036" w:type="dxa"/>
+            <w:tcW w:w="1021" w:type="dxa"/>
             <w:vAlign w:val="center"/>
           </w:tcPr>
           <w:p>

</xml_diff>

<commit_message>
feat: Add request file download feature for bussinee trip and leave request
</commit_message>
<xml_diff>
--- a/frontend/public/templates/leaveRequest.docx
+++ b/frontend/public/templates/leaveRequest.docx
@@ -97,7 +97,21 @@
               <w:rPr>
                 <w:rFonts w:ascii="標楷體" w:eastAsia="標楷體" w:hAnsi="標楷體"/>
               </w:rPr>
-              <w:t>{YY}</w:t>
+              <w:t>{YY</w:t>
+            </w:r>
+            <w:r>
+              <w:rPr>
+                <w:rFonts w:ascii="標楷體" w:eastAsia="標楷體" w:hAnsi="標楷體"/>
+              </w:rPr>
+              <w:t>YY</w:t>
+            </w:r>
+            <w:bookmarkStart w:id="0" w:name="_GoBack"/>
+            <w:bookmarkEnd w:id="0"/>
+            <w:r>
+              <w:rPr>
+                <w:rFonts w:ascii="標楷體" w:eastAsia="標楷體" w:hAnsi="標楷體"/>
+              </w:rPr>
+              <w:t>}</w:t>
             </w:r>
             <w:r>
               <w:rPr>
@@ -263,7 +277,7 @@
               <w:ind w:left="57" w:right="57"/>
               <w:jc w:val="distribute"/>
               <w:rPr>
-                <w:rFonts w:ascii="標楷體" w:eastAsia="標楷體" w:hAnsi="標楷體" w:hint="eastAsia"/>
+                <w:rFonts w:ascii="標楷體" w:eastAsia="標楷體" w:hAnsi="標楷體"/>
               </w:rPr>
             </w:pPr>
             <w:r>
@@ -415,8 +429,6 @@
               </w:rPr>
               <w:t>reason}</w:t>
             </w:r>
-            <w:bookmarkStart w:id="0" w:name="_GoBack"/>
-            <w:bookmarkEnd w:id="0"/>
           </w:p>
         </w:tc>
       </w:tr>
@@ -529,9 +541,9 @@
             </w:pPr>
             <w:r>
               <w:rPr>
-                <w:rFonts w:ascii="標楷體" w:eastAsia="標楷體" w:hAnsi="標楷體" w:hint="eastAsia"/>
-              </w:rPr>
-              <w:t>日期</w:t>
+                <w:rFonts w:ascii="標楷體" w:eastAsia="標楷體" w:hAnsi="標楷體"/>
+              </w:rPr>
+              <w:t>時間</w:t>
             </w:r>
           </w:p>
         </w:tc>
@@ -690,37 +702,9 @@
         </w:rPr>
       </w:pPr>
     </w:p>
-    <w:p>
-      <w:pPr>
-        <w:rPr>
-          <w:rFonts w:ascii="標楷體" w:eastAsia="標楷體" w:hAnsi="標楷體"/>
-        </w:rPr>
-      </w:pPr>
-    </w:p>
-    <w:p>
-      <w:pPr>
-        <w:rPr>
-          <w:rFonts w:ascii="標楷體" w:eastAsia="標楷體" w:hAnsi="標楷體"/>
-        </w:rPr>
-      </w:pPr>
-    </w:p>
-    <w:p>
-      <w:pPr>
-        <w:rPr>
-          <w:rFonts w:ascii="標楷體" w:eastAsia="標楷體" w:hAnsi="標楷體"/>
-        </w:rPr>
-      </w:pPr>
-    </w:p>
-    <w:p>
-      <w:pPr>
-        <w:rPr>
-          <w:rFonts w:ascii="標楷體" w:eastAsia="標楷體" w:hAnsi="標楷體"/>
-        </w:rPr>
-      </w:pPr>
-    </w:p>
     <w:sectPr>
-      <w:pgSz w:w="11906" w:h="16838"/>
-      <w:pgMar w:top="851" w:right="992" w:bottom="851" w:left="992" w:header="851" w:footer="992" w:gutter="0"/>
+      <w:pgSz w:w="11907" w:h="8391" w:orient="landscape" w:code="11"/>
+      <w:pgMar w:top="992" w:right="851" w:bottom="567" w:left="851" w:header="851" w:footer="992" w:gutter="0"/>
       <w:cols w:space="425"/>
       <w:docGrid w:type="lines" w:linePitch="360"/>
     </w:sectPr>

</xml_diff>